<commit_message>
Intermediate stage import P & H
The P&H 'all data file' is too big to load into excel. These additions began as an attempt to pre-process it by filtering out unused indicators. However they also could be the precursor of a full load, since the additional view created allows us to transform the industry field and set about extracting the code.

Committing at this point as a waystation. No additional functionality added
</commit_message>
<xml_diff>
--- a/PROGRESS CHASE/Change Tracking 6 October.docx
+++ b/PROGRESS CHASE/Change Tracking 6 October.docx
@@ -56,7 +56,15 @@
         </w:numPr>
       </w:pPr>
       <w:r>
-        <w:t>Introduce DateTime field rather than a Year field</w:t>
+        <w:t xml:space="preserve">Introduce </w:t>
+      </w:r>
+      <w:proofErr w:type="spellStart"/>
+      <w:r>
+        <w:t>DateTime</w:t>
+      </w:r>
+      <w:proofErr w:type="spellEnd"/>
+      <w:r>
+        <w:t xml:space="preserve"> field rather than a Year field</w:t>
       </w:r>
     </w:p>
     <w:p>
@@ -95,6 +103,18 @@
       </w:pPr>
       <w:r>
         <w:t>Rationalise the naming of the foreign and primary keys. These are very confusing at present</w:t>
+      </w:r>
+    </w:p>
+    <w:p>
+      <w:pPr>
+        <w:pStyle w:val="ListParagraph"/>
+        <w:numPr>
+          <w:ilvl w:val="1"/>
+          <w:numId w:val="5"/>
+        </w:numPr>
+      </w:pPr>
+      <w:r>
+        <w:t>Check missing data for lower level NAICS codes in LFS. We need to modify the industry dimension to use higher level codes where the low-level codes are missing</w:t>
       </w:r>
     </w:p>
     <w:p>
@@ -217,11 +237,11 @@
         <w:tblLook w:val="04A0" w:firstRow="1" w:lastRow="0" w:firstColumn="1" w:lastColumn="0" w:noHBand="0" w:noVBand="1"/>
       </w:tblPr>
       <w:tblGrid>
-        <w:gridCol w:w="883"/>
-        <w:gridCol w:w="1638"/>
-        <w:gridCol w:w="5034"/>
-        <w:gridCol w:w="2999"/>
-        <w:gridCol w:w="3836"/>
+        <w:gridCol w:w="1269"/>
+        <w:gridCol w:w="1541"/>
+        <w:gridCol w:w="4937"/>
+        <w:gridCol w:w="2903"/>
+        <w:gridCol w:w="3740"/>
       </w:tblGrid>
       <w:tr>
         <w:tc>
@@ -442,6 +462,10 @@
             <w:pPr>
               <w:spacing w:after="0" w:line="240" w:lineRule="auto"/>
             </w:pPr>
+            <w:r>
+              <w:lastRenderedPageBreak/>
+              <w:t>1a,2b,3a,3d</w:t>
+            </w:r>
           </w:p>
         </w:tc>
         <w:tc>
@@ -458,6 +482,9 @@
             <w:pPr>
               <w:spacing w:after="0" w:line="240" w:lineRule="auto"/>
             </w:pPr>
+            <w:r>
+              <w:t>6/10/2020</w:t>
+            </w:r>
           </w:p>
         </w:tc>
         <w:tc>
@@ -474,6 +501,9 @@
             <w:pPr>
               <w:spacing w:after="0" w:line="240" w:lineRule="auto"/>
             </w:pPr>
+            <w:r>
+              <w:t>Done</w:t>
+            </w:r>
           </w:p>
         </w:tc>
         <w:tc>
@@ -490,6 +520,9 @@
             <w:pPr>
               <w:spacing w:after="0" w:line="240" w:lineRule="auto"/>
             </w:pPr>
+            <w:r>
+              <w:t>LFS Monthly Incorporated</w:t>
+            </w:r>
           </w:p>
         </w:tc>
         <w:tc>
@@ -506,6 +539,9 @@
             <w:pPr>
               <w:spacing w:after="0" w:line="240" w:lineRule="auto"/>
             </w:pPr>
+            <w:r>
+              <w:t>Test201007.xlsx. A variety of charts and analyses constructed. I’m still concerned about how to handle the missing data in some of the lower level NAICS codes. Made this a bug</w:t>
+            </w:r>
           </w:p>
         </w:tc>
       </w:tr>

</xml_diff>

<commit_message>
P & H incorporated
P & H data now incorporated. Not tested for validity of the data
</commit_message>
<xml_diff>
--- a/PROGRESS CHASE/Change Tracking 6 October.docx
+++ b/PROGRESS CHASE/Change Tracking 6 October.docx
@@ -54,17 +54,15 @@
           <w:ilvl w:val="1"/>
           <w:numId w:val="5"/>
         </w:numPr>
+        <w:rPr>
+          <w:highlight w:val="green"/>
+        </w:rPr>
       </w:pPr>
       <w:r>
-        <w:t xml:space="preserve">Introduce </w:t>
-      </w:r>
-      <w:proofErr w:type="spellStart"/>
-      <w:r>
-        <w:t>DateTime</w:t>
-      </w:r>
-      <w:proofErr w:type="spellEnd"/>
-      <w:r>
-        <w:t xml:space="preserve"> field rather than a Year field</w:t>
+        <w:rPr>
+          <w:highlight w:val="green"/>
+        </w:rPr>
+        <w:t>Introduce DateTime field rather than a Year field</w:t>
       </w:r>
     </w:p>
     <w:p>
@@ -88,8 +86,14 @@
           <w:ilvl w:val="1"/>
           <w:numId w:val="5"/>
         </w:numPr>
+        <w:rPr>
+          <w:highlight w:val="green"/>
+        </w:rPr>
       </w:pPr>
       <w:r>
+        <w:rPr>
+          <w:highlight w:val="green"/>
+        </w:rPr>
         <w:t>There should be a separate package to set up all tables (both map and data). This is necessary because, with a clean start, all (or most) tables are needed before either main package can run</w:t>
       </w:r>
     </w:p>
@@ -100,8 +104,14 @@
           <w:ilvl w:val="1"/>
           <w:numId w:val="5"/>
         </w:numPr>
+        <w:rPr>
+          <w:highlight w:val="green"/>
+        </w:rPr>
       </w:pPr>
       <w:r>
+        <w:rPr>
+          <w:highlight w:val="green"/>
+        </w:rPr>
         <w:t>Rationalise the naming of the foreign and primary keys. These are very confusing at present</w:t>
       </w:r>
     </w:p>
@@ -115,6 +125,42 @@
       </w:pPr>
       <w:r>
         <w:t>Check missing data for lower level NAICS codes in LFS. We need to modify the industry dimension to use higher level codes where the low-level codes are missing</w:t>
+      </w:r>
+    </w:p>
+    <w:p>
+      <w:pPr>
+        <w:pStyle w:val="ListParagraph"/>
+        <w:numPr>
+          <w:ilvl w:val="1"/>
+          <w:numId w:val="5"/>
+        </w:numPr>
+      </w:pPr>
+      <w:r>
+        <w:t>Total jobs is named ‘Total Number of Jobs’ in P &amp; H</w:t>
+      </w:r>
+    </w:p>
+    <w:p>
+      <w:pPr>
+        <w:pStyle w:val="ListParagraph"/>
+        <w:numPr>
+          <w:ilvl w:val="1"/>
+          <w:numId w:val="5"/>
+        </w:numPr>
+      </w:pPr>
+      <w:r>
+        <w:t>An indicator ‘contribution to percentage changed’ has appeared</w:t>
+      </w:r>
+    </w:p>
+    <w:p>
+      <w:pPr>
+        <w:pStyle w:val="ListParagraph"/>
+        <w:numPr>
+          <w:ilvl w:val="1"/>
+          <w:numId w:val="5"/>
+        </w:numPr>
+      </w:pPr>
+      <w:r>
+        <w:t>‘Workforce’ doesn’t seem to appear from the LFS data</w:t>
       </w:r>
     </w:p>
     <w:p>
@@ -138,8 +184,14 @@
           <w:ilvl w:val="1"/>
           <w:numId w:val="5"/>
         </w:numPr>
+        <w:rPr>
+          <w:highlight w:val="green"/>
+        </w:rPr>
       </w:pPr>
       <w:r>
+        <w:rPr>
+          <w:highlight w:val="green"/>
+        </w:rPr>
         <w:t>LFS monthly, updated to July</w:t>
       </w:r>
     </w:p>
@@ -150,8 +202,14 @@
           <w:ilvl w:val="1"/>
           <w:numId w:val="5"/>
         </w:numPr>
+        <w:rPr>
+          <w:highlight w:val="green"/>
+        </w:rPr>
       </w:pPr>
       <w:r>
+        <w:rPr>
+          <w:highlight w:val="green"/>
+        </w:rPr>
         <w:t>LFS annual updated to 2020</w:t>
       </w:r>
     </w:p>
@@ -162,8 +220,14 @@
           <w:ilvl w:val="1"/>
           <w:numId w:val="5"/>
         </w:numPr>
+        <w:rPr>
+          <w:highlight w:val="green"/>
+        </w:rPr>
       </w:pPr>
       <w:r>
+        <w:rPr>
+          <w:highlight w:val="green"/>
+        </w:rPr>
         <w:t>P &amp; H updated to 2020</w:t>
       </w:r>
     </w:p>
@@ -174,8 +238,14 @@
           <w:ilvl w:val="1"/>
           <w:numId w:val="5"/>
         </w:numPr>
+        <w:rPr>
+          <w:highlight w:val="green"/>
+        </w:rPr>
       </w:pPr>
       <w:r>
+        <w:rPr>
+          <w:highlight w:val="green"/>
+        </w:rPr>
         <w:t>Nominal GDP updated to 2020</w:t>
       </w:r>
     </w:p>
@@ -238,15 +308,15 @@
       </w:tblPr>
       <w:tblGrid>
         <w:gridCol w:w="1269"/>
-        <w:gridCol w:w="1541"/>
-        <w:gridCol w:w="4937"/>
-        <w:gridCol w:w="2903"/>
-        <w:gridCol w:w="3740"/>
+        <w:gridCol w:w="1540"/>
+        <w:gridCol w:w="2147"/>
+        <w:gridCol w:w="3543"/>
+        <w:gridCol w:w="5891"/>
       </w:tblGrid>
       <w:tr>
         <w:tc>
           <w:tcPr>
-            <w:tcW w:w="307" w:type="pct"/>
+            <w:tcW w:w="441" w:type="pct"/>
             <w:tcBorders>
               <w:top w:val="single" w:sz="4" w:space="0" w:color="auto"/>
               <w:left w:val="single" w:sz="4" w:space="0" w:color="auto"/>
@@ -271,7 +341,7 @@
         </w:tc>
         <w:tc>
           <w:tcPr>
-            <w:tcW w:w="569" w:type="pct"/>
+            <w:tcW w:w="535" w:type="pct"/>
             <w:tcBorders>
               <w:top w:val="single" w:sz="4" w:space="0" w:color="auto"/>
               <w:left w:val="single" w:sz="4" w:space="0" w:color="auto"/>
@@ -291,7 +361,7 @@
         </w:tc>
         <w:tc>
           <w:tcPr>
-            <w:tcW w:w="1749" w:type="pct"/>
+            <w:tcW w:w="746" w:type="pct"/>
             <w:tcBorders>
               <w:top w:val="single" w:sz="4" w:space="0" w:color="auto"/>
               <w:left w:val="single" w:sz="4" w:space="0" w:color="auto"/>
@@ -311,7 +381,7 @@
         </w:tc>
         <w:tc>
           <w:tcPr>
-            <w:tcW w:w="1042" w:type="pct"/>
+            <w:tcW w:w="1231" w:type="pct"/>
             <w:tcBorders>
               <w:top w:val="single" w:sz="4" w:space="0" w:color="auto"/>
               <w:left w:val="single" w:sz="4" w:space="0" w:color="auto"/>
@@ -331,7 +401,7 @@
         </w:tc>
         <w:tc>
           <w:tcPr>
-            <w:tcW w:w="1333" w:type="pct"/>
+            <w:tcW w:w="2047" w:type="pct"/>
             <w:tcBorders>
               <w:top w:val="single" w:sz="4" w:space="0" w:color="auto"/>
               <w:left w:val="single" w:sz="4" w:space="0" w:color="auto"/>
@@ -353,7 +423,7 @@
       <w:tr>
         <w:tc>
           <w:tcPr>
-            <w:tcW w:w="307" w:type="pct"/>
+            <w:tcW w:w="441" w:type="pct"/>
             <w:tcBorders>
               <w:top w:val="single" w:sz="4" w:space="0" w:color="auto"/>
               <w:left w:val="single" w:sz="4" w:space="0" w:color="auto"/>
@@ -372,7 +442,7 @@
         </w:tc>
         <w:tc>
           <w:tcPr>
-            <w:tcW w:w="569" w:type="pct"/>
+            <w:tcW w:w="535" w:type="pct"/>
             <w:tcBorders>
               <w:top w:val="single" w:sz="4" w:space="0" w:color="auto"/>
               <w:left w:val="single" w:sz="4" w:space="0" w:color="auto"/>
@@ -391,7 +461,7 @@
         </w:tc>
         <w:tc>
           <w:tcPr>
-            <w:tcW w:w="1749" w:type="pct"/>
+            <w:tcW w:w="746" w:type="pct"/>
             <w:tcBorders>
               <w:top w:val="single" w:sz="4" w:space="0" w:color="auto"/>
               <w:left w:val="single" w:sz="4" w:space="0" w:color="auto"/>
@@ -410,7 +480,7 @@
         </w:tc>
         <w:tc>
           <w:tcPr>
-            <w:tcW w:w="1042" w:type="pct"/>
+            <w:tcW w:w="1231" w:type="pct"/>
             <w:tcBorders>
               <w:top w:val="single" w:sz="4" w:space="0" w:color="auto"/>
               <w:left w:val="single" w:sz="4" w:space="0" w:color="auto"/>
@@ -429,7 +499,7 @@
         </w:tc>
         <w:tc>
           <w:tcPr>
-            <w:tcW w:w="1333" w:type="pct"/>
+            <w:tcW w:w="2047" w:type="pct"/>
             <w:tcBorders>
               <w:top w:val="single" w:sz="4" w:space="0" w:color="auto"/>
               <w:left w:val="single" w:sz="4" w:space="0" w:color="auto"/>
@@ -450,7 +520,7 @@
       <w:tr>
         <w:tc>
           <w:tcPr>
-            <w:tcW w:w="307" w:type="pct"/>
+            <w:tcW w:w="441" w:type="pct"/>
             <w:tcBorders>
               <w:top w:val="single" w:sz="4" w:space="0" w:color="auto"/>
               <w:left w:val="single" w:sz="4" w:space="0" w:color="auto"/>
@@ -470,7 +540,7 @@
         </w:tc>
         <w:tc>
           <w:tcPr>
-            <w:tcW w:w="569" w:type="pct"/>
+            <w:tcW w:w="535" w:type="pct"/>
             <w:tcBorders>
               <w:top w:val="single" w:sz="4" w:space="0" w:color="auto"/>
               <w:left w:val="single" w:sz="4" w:space="0" w:color="auto"/>
@@ -489,7 +559,7 @@
         </w:tc>
         <w:tc>
           <w:tcPr>
-            <w:tcW w:w="1749" w:type="pct"/>
+            <w:tcW w:w="746" w:type="pct"/>
             <w:tcBorders>
               <w:top w:val="single" w:sz="4" w:space="0" w:color="auto"/>
               <w:left w:val="single" w:sz="4" w:space="0" w:color="auto"/>
@@ -508,7 +578,7 @@
         </w:tc>
         <w:tc>
           <w:tcPr>
-            <w:tcW w:w="1042" w:type="pct"/>
+            <w:tcW w:w="1231" w:type="pct"/>
             <w:tcBorders>
               <w:top w:val="single" w:sz="4" w:space="0" w:color="auto"/>
               <w:left w:val="single" w:sz="4" w:space="0" w:color="auto"/>
@@ -527,7 +597,7 @@
         </w:tc>
         <w:tc>
           <w:tcPr>
-            <w:tcW w:w="1333" w:type="pct"/>
+            <w:tcW w:w="2047" w:type="pct"/>
             <w:tcBorders>
               <w:top w:val="single" w:sz="4" w:space="0" w:color="auto"/>
               <w:left w:val="single" w:sz="4" w:space="0" w:color="auto"/>
@@ -548,153 +618,168 @@
       <w:tr>
         <w:tc>
           <w:tcPr>
-            <w:tcW w:w="307" w:type="pct"/>
-            <w:tcBorders>
-              <w:top w:val="single" w:sz="4" w:space="0" w:color="auto"/>
-              <w:left w:val="single" w:sz="4" w:space="0" w:color="auto"/>
-              <w:bottom w:val="single" w:sz="4" w:space="0" w:color="auto"/>
-              <w:right w:val="single" w:sz="4" w:space="0" w:color="auto"/>
-            </w:tcBorders>
-          </w:tcPr>
-          <w:p>
-            <w:pPr>
-              <w:spacing w:after="0" w:line="240" w:lineRule="auto"/>
-            </w:pPr>
-          </w:p>
-        </w:tc>
-        <w:tc>
-          <w:tcPr>
-            <w:tcW w:w="569" w:type="pct"/>
-            <w:tcBorders>
-              <w:top w:val="single" w:sz="4" w:space="0" w:color="auto"/>
-              <w:left w:val="single" w:sz="4" w:space="0" w:color="auto"/>
-              <w:bottom w:val="single" w:sz="4" w:space="0" w:color="auto"/>
-              <w:right w:val="single" w:sz="4" w:space="0" w:color="auto"/>
-            </w:tcBorders>
-          </w:tcPr>
-          <w:p>
-            <w:pPr>
-              <w:spacing w:after="0" w:line="240" w:lineRule="auto"/>
-            </w:pPr>
-          </w:p>
-        </w:tc>
-        <w:tc>
-          <w:tcPr>
-            <w:tcW w:w="1749" w:type="pct"/>
-            <w:tcBorders>
-              <w:top w:val="single" w:sz="4" w:space="0" w:color="auto"/>
-              <w:left w:val="single" w:sz="4" w:space="0" w:color="auto"/>
-              <w:bottom w:val="single" w:sz="4" w:space="0" w:color="auto"/>
-              <w:right w:val="single" w:sz="4" w:space="0" w:color="auto"/>
-            </w:tcBorders>
-          </w:tcPr>
-          <w:p>
-            <w:pPr>
-              <w:spacing w:after="0" w:line="240" w:lineRule="auto"/>
-            </w:pPr>
-          </w:p>
-        </w:tc>
-        <w:tc>
-          <w:tcPr>
-            <w:tcW w:w="1042" w:type="pct"/>
-            <w:tcBorders>
-              <w:top w:val="single" w:sz="4" w:space="0" w:color="auto"/>
-              <w:left w:val="single" w:sz="4" w:space="0" w:color="auto"/>
-              <w:bottom w:val="single" w:sz="4" w:space="0" w:color="auto"/>
-              <w:right w:val="single" w:sz="4" w:space="0" w:color="auto"/>
-            </w:tcBorders>
-          </w:tcPr>
-          <w:p>
-            <w:pPr>
-              <w:spacing w:after="0" w:line="240" w:lineRule="auto"/>
-            </w:pPr>
-          </w:p>
-        </w:tc>
-        <w:tc>
-          <w:tcPr>
-            <w:tcW w:w="1333" w:type="pct"/>
-            <w:tcBorders>
-              <w:top w:val="single" w:sz="4" w:space="0" w:color="auto"/>
-              <w:left w:val="single" w:sz="4" w:space="0" w:color="auto"/>
-              <w:bottom w:val="single" w:sz="4" w:space="0" w:color="auto"/>
-              <w:right w:val="single" w:sz="4" w:space="0" w:color="auto"/>
-            </w:tcBorders>
-          </w:tcPr>
-          <w:p>
-            <w:pPr>
-              <w:spacing w:after="0" w:line="240" w:lineRule="auto"/>
-            </w:pPr>
+            <w:tcW w:w="441" w:type="pct"/>
+            <w:tcBorders>
+              <w:top w:val="single" w:sz="4" w:space="0" w:color="auto"/>
+              <w:left w:val="single" w:sz="4" w:space="0" w:color="auto"/>
+              <w:bottom w:val="single" w:sz="4" w:space="0" w:color="auto"/>
+              <w:right w:val="single" w:sz="4" w:space="0" w:color="auto"/>
+            </w:tcBorders>
+          </w:tcPr>
+          <w:p>
+            <w:pPr>
+              <w:spacing w:after="0" w:line="240" w:lineRule="auto"/>
+            </w:pPr>
+            <w:r>
+              <w:t>3c</w:t>
+            </w:r>
+          </w:p>
+        </w:tc>
+        <w:tc>
+          <w:tcPr>
+            <w:tcW w:w="535" w:type="pct"/>
+            <w:tcBorders>
+              <w:top w:val="single" w:sz="4" w:space="0" w:color="auto"/>
+              <w:left w:val="single" w:sz="4" w:space="0" w:color="auto"/>
+              <w:bottom w:val="single" w:sz="4" w:space="0" w:color="auto"/>
+              <w:right w:val="single" w:sz="4" w:space="0" w:color="auto"/>
+            </w:tcBorders>
+          </w:tcPr>
+          <w:p>
+            <w:pPr>
+              <w:spacing w:after="0" w:line="240" w:lineRule="auto"/>
+            </w:pPr>
+            <w:r>
+              <w:t>8/10/2020</w:t>
+            </w:r>
+          </w:p>
+        </w:tc>
+        <w:tc>
+          <w:tcPr>
+            <w:tcW w:w="746" w:type="pct"/>
+            <w:tcBorders>
+              <w:top w:val="single" w:sz="4" w:space="0" w:color="auto"/>
+              <w:left w:val="single" w:sz="4" w:space="0" w:color="auto"/>
+              <w:bottom w:val="single" w:sz="4" w:space="0" w:color="auto"/>
+              <w:right w:val="single" w:sz="4" w:space="0" w:color="auto"/>
+            </w:tcBorders>
+          </w:tcPr>
+          <w:p>
+            <w:pPr>
+              <w:spacing w:after="0" w:line="240" w:lineRule="auto"/>
+            </w:pPr>
+            <w:r>
+              <w:t>Done</w:t>
+            </w:r>
+          </w:p>
+        </w:tc>
+        <w:tc>
+          <w:tcPr>
+            <w:tcW w:w="1231" w:type="pct"/>
+            <w:tcBorders>
+              <w:top w:val="single" w:sz="4" w:space="0" w:color="auto"/>
+              <w:left w:val="single" w:sz="4" w:space="0" w:color="auto"/>
+              <w:bottom w:val="single" w:sz="4" w:space="0" w:color="auto"/>
+              <w:right w:val="single" w:sz="4" w:space="0" w:color="auto"/>
+            </w:tcBorders>
+          </w:tcPr>
+          <w:p>
+            <w:pPr>
+              <w:spacing w:after="0" w:line="240" w:lineRule="auto"/>
+            </w:pPr>
+            <w:r>
+              <w:t>P &amp; H Incorporated</w:t>
+            </w:r>
+          </w:p>
+        </w:tc>
+        <w:tc>
+          <w:tcPr>
+            <w:tcW w:w="2047" w:type="pct"/>
+            <w:tcBorders>
+              <w:top w:val="single" w:sz="4" w:space="0" w:color="auto"/>
+              <w:left w:val="single" w:sz="4" w:space="0" w:color="auto"/>
+              <w:bottom w:val="single" w:sz="4" w:space="0" w:color="auto"/>
+              <w:right w:val="single" w:sz="4" w:space="0" w:color="auto"/>
+            </w:tcBorders>
+          </w:tcPr>
+          <w:p>
+            <w:pPr>
+              <w:spacing w:after="0" w:line="240" w:lineRule="auto"/>
+            </w:pPr>
+            <w:r>
+              <w:t>TEST 201008.xlsx. Minimal test only – refresh pivot and see if P&amp;H data is there. NOTE P&amp;H data NOT verified correct.</w:t>
+            </w:r>
           </w:p>
         </w:tc>
       </w:tr>
       <w:tr>
         <w:tc>
           <w:tcPr>
-            <w:tcW w:w="307" w:type="pct"/>
-            <w:tcBorders>
-              <w:top w:val="single" w:sz="4" w:space="0" w:color="auto"/>
-              <w:left w:val="single" w:sz="4" w:space="0" w:color="auto"/>
-              <w:bottom w:val="single" w:sz="4" w:space="0" w:color="auto"/>
-              <w:right w:val="single" w:sz="4" w:space="0" w:color="auto"/>
-            </w:tcBorders>
-          </w:tcPr>
-          <w:p>
-            <w:pPr>
-              <w:spacing w:after="0" w:line="240" w:lineRule="auto"/>
-            </w:pPr>
-          </w:p>
-        </w:tc>
-        <w:tc>
-          <w:tcPr>
-            <w:tcW w:w="569" w:type="pct"/>
-            <w:tcBorders>
-              <w:top w:val="single" w:sz="4" w:space="0" w:color="auto"/>
-              <w:left w:val="single" w:sz="4" w:space="0" w:color="auto"/>
-              <w:bottom w:val="single" w:sz="4" w:space="0" w:color="auto"/>
-              <w:right w:val="single" w:sz="4" w:space="0" w:color="auto"/>
-            </w:tcBorders>
-          </w:tcPr>
-          <w:p>
-            <w:pPr>
-              <w:spacing w:after="0" w:line="240" w:lineRule="auto"/>
-            </w:pPr>
-          </w:p>
-        </w:tc>
-        <w:tc>
-          <w:tcPr>
-            <w:tcW w:w="1749" w:type="pct"/>
-            <w:tcBorders>
-              <w:top w:val="single" w:sz="4" w:space="0" w:color="auto"/>
-              <w:left w:val="single" w:sz="4" w:space="0" w:color="auto"/>
-              <w:bottom w:val="single" w:sz="4" w:space="0" w:color="auto"/>
-              <w:right w:val="single" w:sz="4" w:space="0" w:color="auto"/>
-            </w:tcBorders>
-          </w:tcPr>
-          <w:p>
-            <w:pPr>
-              <w:spacing w:after="0" w:line="240" w:lineRule="auto"/>
-            </w:pPr>
-          </w:p>
-        </w:tc>
-        <w:tc>
-          <w:tcPr>
-            <w:tcW w:w="1042" w:type="pct"/>
-            <w:tcBorders>
-              <w:top w:val="single" w:sz="4" w:space="0" w:color="auto"/>
-              <w:left w:val="single" w:sz="4" w:space="0" w:color="auto"/>
-              <w:bottom w:val="single" w:sz="4" w:space="0" w:color="auto"/>
-              <w:right w:val="single" w:sz="4" w:space="0" w:color="auto"/>
-            </w:tcBorders>
-          </w:tcPr>
-          <w:p>
-            <w:pPr>
-              <w:spacing w:after="0" w:line="240" w:lineRule="auto"/>
-            </w:pPr>
-          </w:p>
-        </w:tc>
-        <w:tc>
-          <w:tcPr>
-            <w:tcW w:w="1333" w:type="pct"/>
+            <w:tcW w:w="441" w:type="pct"/>
+            <w:tcBorders>
+              <w:top w:val="single" w:sz="4" w:space="0" w:color="auto"/>
+              <w:left w:val="single" w:sz="4" w:space="0" w:color="auto"/>
+              <w:bottom w:val="single" w:sz="4" w:space="0" w:color="auto"/>
+              <w:right w:val="single" w:sz="4" w:space="0" w:color="auto"/>
+            </w:tcBorders>
+          </w:tcPr>
+          <w:p>
+            <w:pPr>
+              <w:spacing w:after="0" w:line="240" w:lineRule="auto"/>
+            </w:pPr>
+          </w:p>
+        </w:tc>
+        <w:tc>
+          <w:tcPr>
+            <w:tcW w:w="535" w:type="pct"/>
+            <w:tcBorders>
+              <w:top w:val="single" w:sz="4" w:space="0" w:color="auto"/>
+              <w:left w:val="single" w:sz="4" w:space="0" w:color="auto"/>
+              <w:bottom w:val="single" w:sz="4" w:space="0" w:color="auto"/>
+              <w:right w:val="single" w:sz="4" w:space="0" w:color="auto"/>
+            </w:tcBorders>
+          </w:tcPr>
+          <w:p>
+            <w:pPr>
+              <w:spacing w:after="0" w:line="240" w:lineRule="auto"/>
+            </w:pPr>
+          </w:p>
+        </w:tc>
+        <w:tc>
+          <w:tcPr>
+            <w:tcW w:w="746" w:type="pct"/>
+            <w:tcBorders>
+              <w:top w:val="single" w:sz="4" w:space="0" w:color="auto"/>
+              <w:left w:val="single" w:sz="4" w:space="0" w:color="auto"/>
+              <w:bottom w:val="single" w:sz="4" w:space="0" w:color="auto"/>
+              <w:right w:val="single" w:sz="4" w:space="0" w:color="auto"/>
+            </w:tcBorders>
+          </w:tcPr>
+          <w:p>
+            <w:pPr>
+              <w:spacing w:after="0" w:line="240" w:lineRule="auto"/>
+            </w:pPr>
+          </w:p>
+        </w:tc>
+        <w:tc>
+          <w:tcPr>
+            <w:tcW w:w="1231" w:type="pct"/>
+            <w:tcBorders>
+              <w:top w:val="single" w:sz="4" w:space="0" w:color="auto"/>
+              <w:left w:val="single" w:sz="4" w:space="0" w:color="auto"/>
+              <w:bottom w:val="single" w:sz="4" w:space="0" w:color="auto"/>
+              <w:right w:val="single" w:sz="4" w:space="0" w:color="auto"/>
+            </w:tcBorders>
+          </w:tcPr>
+          <w:p>
+            <w:pPr>
+              <w:spacing w:after="0" w:line="240" w:lineRule="auto"/>
+            </w:pPr>
+          </w:p>
+        </w:tc>
+        <w:tc>
+          <w:tcPr>
+            <w:tcW w:w="2047" w:type="pct"/>
             <w:tcBorders>
               <w:top w:val="single" w:sz="4" w:space="0" w:color="auto"/>
               <w:left w:val="single" w:sz="4" w:space="0" w:color="auto"/>
@@ -712,71 +797,71 @@
       <w:tr>
         <w:tc>
           <w:tcPr>
-            <w:tcW w:w="307" w:type="pct"/>
-            <w:tcBorders>
-              <w:top w:val="single" w:sz="4" w:space="0" w:color="auto"/>
-              <w:left w:val="single" w:sz="4" w:space="0" w:color="auto"/>
-              <w:bottom w:val="single" w:sz="4" w:space="0" w:color="auto"/>
-              <w:right w:val="single" w:sz="4" w:space="0" w:color="auto"/>
-            </w:tcBorders>
-          </w:tcPr>
-          <w:p>
-            <w:pPr>
-              <w:spacing w:after="0" w:line="240" w:lineRule="auto"/>
-            </w:pPr>
-          </w:p>
-        </w:tc>
-        <w:tc>
-          <w:tcPr>
-            <w:tcW w:w="569" w:type="pct"/>
-            <w:tcBorders>
-              <w:top w:val="single" w:sz="4" w:space="0" w:color="auto"/>
-              <w:left w:val="single" w:sz="4" w:space="0" w:color="auto"/>
-              <w:bottom w:val="single" w:sz="4" w:space="0" w:color="auto"/>
-              <w:right w:val="single" w:sz="4" w:space="0" w:color="auto"/>
-            </w:tcBorders>
-          </w:tcPr>
-          <w:p>
-            <w:pPr>
-              <w:spacing w:after="0" w:line="240" w:lineRule="auto"/>
-            </w:pPr>
-          </w:p>
-        </w:tc>
-        <w:tc>
-          <w:tcPr>
-            <w:tcW w:w="1749" w:type="pct"/>
-            <w:tcBorders>
-              <w:top w:val="single" w:sz="4" w:space="0" w:color="auto"/>
-              <w:left w:val="single" w:sz="4" w:space="0" w:color="auto"/>
-              <w:bottom w:val="single" w:sz="4" w:space="0" w:color="auto"/>
-              <w:right w:val="single" w:sz="4" w:space="0" w:color="auto"/>
-            </w:tcBorders>
-          </w:tcPr>
-          <w:p>
-            <w:pPr>
-              <w:spacing w:after="0" w:line="240" w:lineRule="auto"/>
-            </w:pPr>
-          </w:p>
-        </w:tc>
-        <w:tc>
-          <w:tcPr>
-            <w:tcW w:w="1042" w:type="pct"/>
-            <w:tcBorders>
-              <w:top w:val="single" w:sz="4" w:space="0" w:color="auto"/>
-              <w:left w:val="single" w:sz="4" w:space="0" w:color="auto"/>
-              <w:bottom w:val="single" w:sz="4" w:space="0" w:color="auto"/>
-              <w:right w:val="single" w:sz="4" w:space="0" w:color="auto"/>
-            </w:tcBorders>
-          </w:tcPr>
-          <w:p>
-            <w:pPr>
-              <w:spacing w:after="0" w:line="240" w:lineRule="auto"/>
-            </w:pPr>
-          </w:p>
-        </w:tc>
-        <w:tc>
-          <w:tcPr>
-            <w:tcW w:w="1333" w:type="pct"/>
+            <w:tcW w:w="441" w:type="pct"/>
+            <w:tcBorders>
+              <w:top w:val="single" w:sz="4" w:space="0" w:color="auto"/>
+              <w:left w:val="single" w:sz="4" w:space="0" w:color="auto"/>
+              <w:bottom w:val="single" w:sz="4" w:space="0" w:color="auto"/>
+              <w:right w:val="single" w:sz="4" w:space="0" w:color="auto"/>
+            </w:tcBorders>
+          </w:tcPr>
+          <w:p>
+            <w:pPr>
+              <w:spacing w:after="0" w:line="240" w:lineRule="auto"/>
+            </w:pPr>
+          </w:p>
+        </w:tc>
+        <w:tc>
+          <w:tcPr>
+            <w:tcW w:w="535" w:type="pct"/>
+            <w:tcBorders>
+              <w:top w:val="single" w:sz="4" w:space="0" w:color="auto"/>
+              <w:left w:val="single" w:sz="4" w:space="0" w:color="auto"/>
+              <w:bottom w:val="single" w:sz="4" w:space="0" w:color="auto"/>
+              <w:right w:val="single" w:sz="4" w:space="0" w:color="auto"/>
+            </w:tcBorders>
+          </w:tcPr>
+          <w:p>
+            <w:pPr>
+              <w:spacing w:after="0" w:line="240" w:lineRule="auto"/>
+            </w:pPr>
+          </w:p>
+        </w:tc>
+        <w:tc>
+          <w:tcPr>
+            <w:tcW w:w="746" w:type="pct"/>
+            <w:tcBorders>
+              <w:top w:val="single" w:sz="4" w:space="0" w:color="auto"/>
+              <w:left w:val="single" w:sz="4" w:space="0" w:color="auto"/>
+              <w:bottom w:val="single" w:sz="4" w:space="0" w:color="auto"/>
+              <w:right w:val="single" w:sz="4" w:space="0" w:color="auto"/>
+            </w:tcBorders>
+          </w:tcPr>
+          <w:p>
+            <w:pPr>
+              <w:spacing w:after="0" w:line="240" w:lineRule="auto"/>
+            </w:pPr>
+          </w:p>
+        </w:tc>
+        <w:tc>
+          <w:tcPr>
+            <w:tcW w:w="1231" w:type="pct"/>
+            <w:tcBorders>
+              <w:top w:val="single" w:sz="4" w:space="0" w:color="auto"/>
+              <w:left w:val="single" w:sz="4" w:space="0" w:color="auto"/>
+              <w:bottom w:val="single" w:sz="4" w:space="0" w:color="auto"/>
+              <w:right w:val="single" w:sz="4" w:space="0" w:color="auto"/>
+            </w:tcBorders>
+          </w:tcPr>
+          <w:p>
+            <w:pPr>
+              <w:spacing w:after="0" w:line="240" w:lineRule="auto"/>
+            </w:pPr>
+          </w:p>
+        </w:tc>
+        <w:tc>
+          <w:tcPr>
+            <w:tcW w:w="2047" w:type="pct"/>
             <w:tcBorders>
               <w:top w:val="single" w:sz="4" w:space="0" w:color="auto"/>
               <w:left w:val="single" w:sz="4" w:space="0" w:color="auto"/>
@@ -794,71 +879,71 @@
       <w:tr>
         <w:tc>
           <w:tcPr>
-            <w:tcW w:w="307" w:type="pct"/>
-            <w:tcBorders>
-              <w:top w:val="single" w:sz="4" w:space="0" w:color="auto"/>
-              <w:left w:val="single" w:sz="4" w:space="0" w:color="auto"/>
-              <w:bottom w:val="single" w:sz="4" w:space="0" w:color="auto"/>
-              <w:right w:val="single" w:sz="4" w:space="0" w:color="auto"/>
-            </w:tcBorders>
-          </w:tcPr>
-          <w:p>
-            <w:pPr>
-              <w:spacing w:after="0" w:line="240" w:lineRule="auto"/>
-            </w:pPr>
-          </w:p>
-        </w:tc>
-        <w:tc>
-          <w:tcPr>
-            <w:tcW w:w="569" w:type="pct"/>
-            <w:tcBorders>
-              <w:top w:val="single" w:sz="4" w:space="0" w:color="auto"/>
-              <w:left w:val="single" w:sz="4" w:space="0" w:color="auto"/>
-              <w:bottom w:val="single" w:sz="4" w:space="0" w:color="auto"/>
-              <w:right w:val="single" w:sz="4" w:space="0" w:color="auto"/>
-            </w:tcBorders>
-          </w:tcPr>
-          <w:p>
-            <w:pPr>
-              <w:spacing w:after="0" w:line="240" w:lineRule="auto"/>
-            </w:pPr>
-          </w:p>
-        </w:tc>
-        <w:tc>
-          <w:tcPr>
-            <w:tcW w:w="1749" w:type="pct"/>
-            <w:tcBorders>
-              <w:top w:val="single" w:sz="4" w:space="0" w:color="auto"/>
-              <w:left w:val="single" w:sz="4" w:space="0" w:color="auto"/>
-              <w:bottom w:val="single" w:sz="4" w:space="0" w:color="auto"/>
-              <w:right w:val="single" w:sz="4" w:space="0" w:color="auto"/>
-            </w:tcBorders>
-          </w:tcPr>
-          <w:p>
-            <w:pPr>
-              <w:spacing w:after="0" w:line="240" w:lineRule="auto"/>
-            </w:pPr>
-          </w:p>
-        </w:tc>
-        <w:tc>
-          <w:tcPr>
-            <w:tcW w:w="1042" w:type="pct"/>
-            <w:tcBorders>
-              <w:top w:val="single" w:sz="4" w:space="0" w:color="auto"/>
-              <w:left w:val="single" w:sz="4" w:space="0" w:color="auto"/>
-              <w:bottom w:val="single" w:sz="4" w:space="0" w:color="auto"/>
-              <w:right w:val="single" w:sz="4" w:space="0" w:color="auto"/>
-            </w:tcBorders>
-          </w:tcPr>
-          <w:p>
-            <w:pPr>
-              <w:spacing w:after="0" w:line="240" w:lineRule="auto"/>
-            </w:pPr>
-          </w:p>
-        </w:tc>
-        <w:tc>
-          <w:tcPr>
-            <w:tcW w:w="1333" w:type="pct"/>
+            <w:tcW w:w="441" w:type="pct"/>
+            <w:tcBorders>
+              <w:top w:val="single" w:sz="4" w:space="0" w:color="auto"/>
+              <w:left w:val="single" w:sz="4" w:space="0" w:color="auto"/>
+              <w:bottom w:val="single" w:sz="4" w:space="0" w:color="auto"/>
+              <w:right w:val="single" w:sz="4" w:space="0" w:color="auto"/>
+            </w:tcBorders>
+          </w:tcPr>
+          <w:p>
+            <w:pPr>
+              <w:spacing w:after="0" w:line="240" w:lineRule="auto"/>
+            </w:pPr>
+          </w:p>
+        </w:tc>
+        <w:tc>
+          <w:tcPr>
+            <w:tcW w:w="535" w:type="pct"/>
+            <w:tcBorders>
+              <w:top w:val="single" w:sz="4" w:space="0" w:color="auto"/>
+              <w:left w:val="single" w:sz="4" w:space="0" w:color="auto"/>
+              <w:bottom w:val="single" w:sz="4" w:space="0" w:color="auto"/>
+              <w:right w:val="single" w:sz="4" w:space="0" w:color="auto"/>
+            </w:tcBorders>
+          </w:tcPr>
+          <w:p>
+            <w:pPr>
+              <w:spacing w:after="0" w:line="240" w:lineRule="auto"/>
+            </w:pPr>
+          </w:p>
+        </w:tc>
+        <w:tc>
+          <w:tcPr>
+            <w:tcW w:w="746" w:type="pct"/>
+            <w:tcBorders>
+              <w:top w:val="single" w:sz="4" w:space="0" w:color="auto"/>
+              <w:left w:val="single" w:sz="4" w:space="0" w:color="auto"/>
+              <w:bottom w:val="single" w:sz="4" w:space="0" w:color="auto"/>
+              <w:right w:val="single" w:sz="4" w:space="0" w:color="auto"/>
+            </w:tcBorders>
+          </w:tcPr>
+          <w:p>
+            <w:pPr>
+              <w:spacing w:after="0" w:line="240" w:lineRule="auto"/>
+            </w:pPr>
+          </w:p>
+        </w:tc>
+        <w:tc>
+          <w:tcPr>
+            <w:tcW w:w="1231" w:type="pct"/>
+            <w:tcBorders>
+              <w:top w:val="single" w:sz="4" w:space="0" w:color="auto"/>
+              <w:left w:val="single" w:sz="4" w:space="0" w:color="auto"/>
+              <w:bottom w:val="single" w:sz="4" w:space="0" w:color="auto"/>
+              <w:right w:val="single" w:sz="4" w:space="0" w:color="auto"/>
+            </w:tcBorders>
+          </w:tcPr>
+          <w:p>
+            <w:pPr>
+              <w:spacing w:after="0" w:line="240" w:lineRule="auto"/>
+            </w:pPr>
+          </w:p>
+        </w:tc>
+        <w:tc>
+          <w:tcPr>
+            <w:tcW w:w="2047" w:type="pct"/>
             <w:tcBorders>
               <w:top w:val="single" w:sz="4" w:space="0" w:color="auto"/>
               <w:left w:val="single" w:sz="4" w:space="0" w:color="auto"/>
@@ -876,71 +961,71 @@
       <w:tr>
         <w:tc>
           <w:tcPr>
-            <w:tcW w:w="307" w:type="pct"/>
-            <w:tcBorders>
-              <w:top w:val="single" w:sz="4" w:space="0" w:color="auto"/>
-              <w:left w:val="single" w:sz="4" w:space="0" w:color="auto"/>
-              <w:bottom w:val="single" w:sz="4" w:space="0" w:color="auto"/>
-              <w:right w:val="single" w:sz="4" w:space="0" w:color="auto"/>
-            </w:tcBorders>
-          </w:tcPr>
-          <w:p>
-            <w:pPr>
-              <w:spacing w:after="0" w:line="240" w:lineRule="auto"/>
-            </w:pPr>
-          </w:p>
-        </w:tc>
-        <w:tc>
-          <w:tcPr>
-            <w:tcW w:w="569" w:type="pct"/>
-            <w:tcBorders>
-              <w:top w:val="single" w:sz="4" w:space="0" w:color="auto"/>
-              <w:left w:val="single" w:sz="4" w:space="0" w:color="auto"/>
-              <w:bottom w:val="single" w:sz="4" w:space="0" w:color="auto"/>
-              <w:right w:val="single" w:sz="4" w:space="0" w:color="auto"/>
-            </w:tcBorders>
-          </w:tcPr>
-          <w:p>
-            <w:pPr>
-              <w:spacing w:after="0" w:line="240" w:lineRule="auto"/>
-            </w:pPr>
-          </w:p>
-        </w:tc>
-        <w:tc>
-          <w:tcPr>
-            <w:tcW w:w="1749" w:type="pct"/>
-            <w:tcBorders>
-              <w:top w:val="single" w:sz="4" w:space="0" w:color="auto"/>
-              <w:left w:val="single" w:sz="4" w:space="0" w:color="auto"/>
-              <w:bottom w:val="single" w:sz="4" w:space="0" w:color="auto"/>
-              <w:right w:val="single" w:sz="4" w:space="0" w:color="auto"/>
-            </w:tcBorders>
-          </w:tcPr>
-          <w:p>
-            <w:pPr>
-              <w:spacing w:after="0" w:line="240" w:lineRule="auto"/>
-            </w:pPr>
-          </w:p>
-        </w:tc>
-        <w:tc>
-          <w:tcPr>
-            <w:tcW w:w="1042" w:type="pct"/>
-            <w:tcBorders>
-              <w:top w:val="single" w:sz="4" w:space="0" w:color="auto"/>
-              <w:left w:val="single" w:sz="4" w:space="0" w:color="auto"/>
-              <w:bottom w:val="single" w:sz="4" w:space="0" w:color="auto"/>
-              <w:right w:val="single" w:sz="4" w:space="0" w:color="auto"/>
-            </w:tcBorders>
-          </w:tcPr>
-          <w:p>
-            <w:pPr>
-              <w:spacing w:after="0" w:line="240" w:lineRule="auto"/>
-            </w:pPr>
-          </w:p>
-        </w:tc>
-        <w:tc>
-          <w:tcPr>
-            <w:tcW w:w="1333" w:type="pct"/>
+            <w:tcW w:w="441" w:type="pct"/>
+            <w:tcBorders>
+              <w:top w:val="single" w:sz="4" w:space="0" w:color="auto"/>
+              <w:left w:val="single" w:sz="4" w:space="0" w:color="auto"/>
+              <w:bottom w:val="single" w:sz="4" w:space="0" w:color="auto"/>
+              <w:right w:val="single" w:sz="4" w:space="0" w:color="auto"/>
+            </w:tcBorders>
+          </w:tcPr>
+          <w:p>
+            <w:pPr>
+              <w:spacing w:after="0" w:line="240" w:lineRule="auto"/>
+            </w:pPr>
+          </w:p>
+        </w:tc>
+        <w:tc>
+          <w:tcPr>
+            <w:tcW w:w="535" w:type="pct"/>
+            <w:tcBorders>
+              <w:top w:val="single" w:sz="4" w:space="0" w:color="auto"/>
+              <w:left w:val="single" w:sz="4" w:space="0" w:color="auto"/>
+              <w:bottom w:val="single" w:sz="4" w:space="0" w:color="auto"/>
+              <w:right w:val="single" w:sz="4" w:space="0" w:color="auto"/>
+            </w:tcBorders>
+          </w:tcPr>
+          <w:p>
+            <w:pPr>
+              <w:spacing w:after="0" w:line="240" w:lineRule="auto"/>
+            </w:pPr>
+          </w:p>
+        </w:tc>
+        <w:tc>
+          <w:tcPr>
+            <w:tcW w:w="746" w:type="pct"/>
+            <w:tcBorders>
+              <w:top w:val="single" w:sz="4" w:space="0" w:color="auto"/>
+              <w:left w:val="single" w:sz="4" w:space="0" w:color="auto"/>
+              <w:bottom w:val="single" w:sz="4" w:space="0" w:color="auto"/>
+              <w:right w:val="single" w:sz="4" w:space="0" w:color="auto"/>
+            </w:tcBorders>
+          </w:tcPr>
+          <w:p>
+            <w:pPr>
+              <w:spacing w:after="0" w:line="240" w:lineRule="auto"/>
+            </w:pPr>
+          </w:p>
+        </w:tc>
+        <w:tc>
+          <w:tcPr>
+            <w:tcW w:w="1231" w:type="pct"/>
+            <w:tcBorders>
+              <w:top w:val="single" w:sz="4" w:space="0" w:color="auto"/>
+              <w:left w:val="single" w:sz="4" w:space="0" w:color="auto"/>
+              <w:bottom w:val="single" w:sz="4" w:space="0" w:color="auto"/>
+              <w:right w:val="single" w:sz="4" w:space="0" w:color="auto"/>
+            </w:tcBorders>
+          </w:tcPr>
+          <w:p>
+            <w:pPr>
+              <w:spacing w:after="0" w:line="240" w:lineRule="auto"/>
+            </w:pPr>
+          </w:p>
+        </w:tc>
+        <w:tc>
+          <w:tcPr>
+            <w:tcW w:w="2047" w:type="pct"/>
             <w:tcBorders>
               <w:top w:val="single" w:sz="4" w:space="0" w:color="auto"/>
               <w:left w:val="single" w:sz="4" w:space="0" w:color="auto"/>
@@ -961,55 +1046,55 @@
       <w:tr>
         <w:tc>
           <w:tcPr>
-            <w:tcW w:w="307" w:type="pct"/>
-            <w:tcBorders>
-              <w:top w:val="single" w:sz="4" w:space="0" w:color="auto"/>
-              <w:left w:val="single" w:sz="4" w:space="0" w:color="auto"/>
-              <w:bottom w:val="single" w:sz="4" w:space="0" w:color="auto"/>
-              <w:right w:val="single" w:sz="4" w:space="0" w:color="auto"/>
-            </w:tcBorders>
-          </w:tcPr>
-          <w:p>
-            <w:pPr>
-              <w:spacing w:after="0" w:line="240" w:lineRule="auto"/>
-            </w:pPr>
-          </w:p>
-        </w:tc>
-        <w:tc>
-          <w:tcPr>
-            <w:tcW w:w="569" w:type="pct"/>
-            <w:tcBorders>
-              <w:top w:val="single" w:sz="4" w:space="0" w:color="auto"/>
-              <w:left w:val="single" w:sz="4" w:space="0" w:color="auto"/>
-              <w:bottom w:val="single" w:sz="4" w:space="0" w:color="auto"/>
-              <w:right w:val="single" w:sz="4" w:space="0" w:color="auto"/>
-            </w:tcBorders>
-          </w:tcPr>
-          <w:p>
-            <w:pPr>
-              <w:spacing w:after="0" w:line="240" w:lineRule="auto"/>
-            </w:pPr>
-          </w:p>
-        </w:tc>
-        <w:tc>
-          <w:tcPr>
-            <w:tcW w:w="1749" w:type="pct"/>
-            <w:tcBorders>
-              <w:top w:val="single" w:sz="4" w:space="0" w:color="auto"/>
-              <w:left w:val="single" w:sz="4" w:space="0" w:color="auto"/>
-              <w:bottom w:val="single" w:sz="4" w:space="0" w:color="auto"/>
-              <w:right w:val="single" w:sz="4" w:space="0" w:color="auto"/>
-            </w:tcBorders>
-          </w:tcPr>
-          <w:p>
-            <w:pPr>
-              <w:spacing w:after="0" w:line="240" w:lineRule="auto"/>
-            </w:pPr>
-          </w:p>
-        </w:tc>
-        <w:tc>
-          <w:tcPr>
-            <w:tcW w:w="1042" w:type="pct"/>
+            <w:tcW w:w="441" w:type="pct"/>
+            <w:tcBorders>
+              <w:top w:val="single" w:sz="4" w:space="0" w:color="auto"/>
+              <w:left w:val="single" w:sz="4" w:space="0" w:color="auto"/>
+              <w:bottom w:val="single" w:sz="4" w:space="0" w:color="auto"/>
+              <w:right w:val="single" w:sz="4" w:space="0" w:color="auto"/>
+            </w:tcBorders>
+          </w:tcPr>
+          <w:p>
+            <w:pPr>
+              <w:spacing w:after="0" w:line="240" w:lineRule="auto"/>
+            </w:pPr>
+          </w:p>
+        </w:tc>
+        <w:tc>
+          <w:tcPr>
+            <w:tcW w:w="535" w:type="pct"/>
+            <w:tcBorders>
+              <w:top w:val="single" w:sz="4" w:space="0" w:color="auto"/>
+              <w:left w:val="single" w:sz="4" w:space="0" w:color="auto"/>
+              <w:bottom w:val="single" w:sz="4" w:space="0" w:color="auto"/>
+              <w:right w:val="single" w:sz="4" w:space="0" w:color="auto"/>
+            </w:tcBorders>
+          </w:tcPr>
+          <w:p>
+            <w:pPr>
+              <w:spacing w:after="0" w:line="240" w:lineRule="auto"/>
+            </w:pPr>
+          </w:p>
+        </w:tc>
+        <w:tc>
+          <w:tcPr>
+            <w:tcW w:w="746" w:type="pct"/>
+            <w:tcBorders>
+              <w:top w:val="single" w:sz="4" w:space="0" w:color="auto"/>
+              <w:left w:val="single" w:sz="4" w:space="0" w:color="auto"/>
+              <w:bottom w:val="single" w:sz="4" w:space="0" w:color="auto"/>
+              <w:right w:val="single" w:sz="4" w:space="0" w:color="auto"/>
+            </w:tcBorders>
+          </w:tcPr>
+          <w:p>
+            <w:pPr>
+              <w:spacing w:after="0" w:line="240" w:lineRule="auto"/>
+            </w:pPr>
+          </w:p>
+        </w:tc>
+        <w:tc>
+          <w:tcPr>
+            <w:tcW w:w="1231" w:type="pct"/>
             <w:tcBorders>
               <w:top w:val="single" w:sz="4" w:space="0" w:color="auto"/>
               <w:left w:val="single" w:sz="4" w:space="0" w:color="auto"/>
@@ -1028,7 +1113,7 @@
         </w:tc>
         <w:tc>
           <w:tcPr>
-            <w:tcW w:w="1333" w:type="pct"/>
+            <w:tcW w:w="2047" w:type="pct"/>
             <w:tcBorders>
               <w:top w:val="single" w:sz="4" w:space="0" w:color="auto"/>
               <w:left w:val="single" w:sz="4" w:space="0" w:color="auto"/>
@@ -1049,71 +1134,71 @@
       <w:tr>
         <w:tc>
           <w:tcPr>
-            <w:tcW w:w="307" w:type="pct"/>
-            <w:tcBorders>
-              <w:top w:val="single" w:sz="4" w:space="0" w:color="auto"/>
-              <w:left w:val="single" w:sz="4" w:space="0" w:color="auto"/>
-              <w:bottom w:val="single" w:sz="4" w:space="0" w:color="auto"/>
-              <w:right w:val="single" w:sz="4" w:space="0" w:color="auto"/>
-            </w:tcBorders>
-          </w:tcPr>
-          <w:p>
-            <w:pPr>
-              <w:spacing w:after="0" w:line="240" w:lineRule="auto"/>
-            </w:pPr>
-          </w:p>
-        </w:tc>
-        <w:tc>
-          <w:tcPr>
-            <w:tcW w:w="569" w:type="pct"/>
-            <w:tcBorders>
-              <w:top w:val="single" w:sz="4" w:space="0" w:color="auto"/>
-              <w:left w:val="single" w:sz="4" w:space="0" w:color="auto"/>
-              <w:bottom w:val="single" w:sz="4" w:space="0" w:color="auto"/>
-              <w:right w:val="single" w:sz="4" w:space="0" w:color="auto"/>
-            </w:tcBorders>
-          </w:tcPr>
-          <w:p>
-            <w:pPr>
-              <w:spacing w:after="0" w:line="240" w:lineRule="auto"/>
-            </w:pPr>
-          </w:p>
-        </w:tc>
-        <w:tc>
-          <w:tcPr>
-            <w:tcW w:w="1749" w:type="pct"/>
-            <w:tcBorders>
-              <w:top w:val="single" w:sz="4" w:space="0" w:color="auto"/>
-              <w:left w:val="single" w:sz="4" w:space="0" w:color="auto"/>
-              <w:bottom w:val="single" w:sz="4" w:space="0" w:color="auto"/>
-              <w:right w:val="single" w:sz="4" w:space="0" w:color="auto"/>
-            </w:tcBorders>
-          </w:tcPr>
-          <w:p>
-            <w:pPr>
-              <w:spacing w:after="0" w:line="240" w:lineRule="auto"/>
-            </w:pPr>
-          </w:p>
-        </w:tc>
-        <w:tc>
-          <w:tcPr>
-            <w:tcW w:w="1042" w:type="pct"/>
-            <w:tcBorders>
-              <w:top w:val="single" w:sz="4" w:space="0" w:color="auto"/>
-              <w:left w:val="single" w:sz="4" w:space="0" w:color="auto"/>
-              <w:bottom w:val="single" w:sz="4" w:space="0" w:color="auto"/>
-              <w:right w:val="single" w:sz="4" w:space="0" w:color="auto"/>
-            </w:tcBorders>
-          </w:tcPr>
-          <w:p>
-            <w:pPr>
-              <w:spacing w:after="0" w:line="240" w:lineRule="auto"/>
-            </w:pPr>
-          </w:p>
-        </w:tc>
-        <w:tc>
-          <w:tcPr>
-            <w:tcW w:w="1333" w:type="pct"/>
+            <w:tcW w:w="441" w:type="pct"/>
+            <w:tcBorders>
+              <w:top w:val="single" w:sz="4" w:space="0" w:color="auto"/>
+              <w:left w:val="single" w:sz="4" w:space="0" w:color="auto"/>
+              <w:bottom w:val="single" w:sz="4" w:space="0" w:color="auto"/>
+              <w:right w:val="single" w:sz="4" w:space="0" w:color="auto"/>
+            </w:tcBorders>
+          </w:tcPr>
+          <w:p>
+            <w:pPr>
+              <w:spacing w:after="0" w:line="240" w:lineRule="auto"/>
+            </w:pPr>
+          </w:p>
+        </w:tc>
+        <w:tc>
+          <w:tcPr>
+            <w:tcW w:w="535" w:type="pct"/>
+            <w:tcBorders>
+              <w:top w:val="single" w:sz="4" w:space="0" w:color="auto"/>
+              <w:left w:val="single" w:sz="4" w:space="0" w:color="auto"/>
+              <w:bottom w:val="single" w:sz="4" w:space="0" w:color="auto"/>
+              <w:right w:val="single" w:sz="4" w:space="0" w:color="auto"/>
+            </w:tcBorders>
+          </w:tcPr>
+          <w:p>
+            <w:pPr>
+              <w:spacing w:after="0" w:line="240" w:lineRule="auto"/>
+            </w:pPr>
+          </w:p>
+        </w:tc>
+        <w:tc>
+          <w:tcPr>
+            <w:tcW w:w="746" w:type="pct"/>
+            <w:tcBorders>
+              <w:top w:val="single" w:sz="4" w:space="0" w:color="auto"/>
+              <w:left w:val="single" w:sz="4" w:space="0" w:color="auto"/>
+              <w:bottom w:val="single" w:sz="4" w:space="0" w:color="auto"/>
+              <w:right w:val="single" w:sz="4" w:space="0" w:color="auto"/>
+            </w:tcBorders>
+          </w:tcPr>
+          <w:p>
+            <w:pPr>
+              <w:spacing w:after="0" w:line="240" w:lineRule="auto"/>
+            </w:pPr>
+          </w:p>
+        </w:tc>
+        <w:tc>
+          <w:tcPr>
+            <w:tcW w:w="1231" w:type="pct"/>
+            <w:tcBorders>
+              <w:top w:val="single" w:sz="4" w:space="0" w:color="auto"/>
+              <w:left w:val="single" w:sz="4" w:space="0" w:color="auto"/>
+              <w:bottom w:val="single" w:sz="4" w:space="0" w:color="auto"/>
+              <w:right w:val="single" w:sz="4" w:space="0" w:color="auto"/>
+            </w:tcBorders>
+          </w:tcPr>
+          <w:p>
+            <w:pPr>
+              <w:spacing w:after="0" w:line="240" w:lineRule="auto"/>
+            </w:pPr>
+          </w:p>
+        </w:tc>
+        <w:tc>
+          <w:tcPr>
+            <w:tcW w:w="2047" w:type="pct"/>
             <w:tcBorders>
               <w:top w:val="single" w:sz="4" w:space="0" w:color="auto"/>
               <w:left w:val="single" w:sz="4" w:space="0" w:color="auto"/>
@@ -1131,71 +1216,71 @@
       <w:tr>
         <w:tc>
           <w:tcPr>
-            <w:tcW w:w="307" w:type="pct"/>
-            <w:tcBorders>
-              <w:top w:val="single" w:sz="4" w:space="0" w:color="auto"/>
-              <w:left w:val="single" w:sz="4" w:space="0" w:color="auto"/>
-              <w:bottom w:val="single" w:sz="4" w:space="0" w:color="auto"/>
-              <w:right w:val="single" w:sz="4" w:space="0" w:color="auto"/>
-            </w:tcBorders>
-          </w:tcPr>
-          <w:p>
-            <w:pPr>
-              <w:spacing w:after="0" w:line="240" w:lineRule="auto"/>
-            </w:pPr>
-          </w:p>
-        </w:tc>
-        <w:tc>
-          <w:tcPr>
-            <w:tcW w:w="569" w:type="pct"/>
-            <w:tcBorders>
-              <w:top w:val="single" w:sz="4" w:space="0" w:color="auto"/>
-              <w:left w:val="single" w:sz="4" w:space="0" w:color="auto"/>
-              <w:bottom w:val="single" w:sz="4" w:space="0" w:color="auto"/>
-              <w:right w:val="single" w:sz="4" w:space="0" w:color="auto"/>
-            </w:tcBorders>
-          </w:tcPr>
-          <w:p>
-            <w:pPr>
-              <w:spacing w:after="0" w:line="240" w:lineRule="auto"/>
-            </w:pPr>
-          </w:p>
-        </w:tc>
-        <w:tc>
-          <w:tcPr>
-            <w:tcW w:w="1749" w:type="pct"/>
-            <w:tcBorders>
-              <w:top w:val="single" w:sz="4" w:space="0" w:color="auto"/>
-              <w:left w:val="single" w:sz="4" w:space="0" w:color="auto"/>
-              <w:bottom w:val="single" w:sz="4" w:space="0" w:color="auto"/>
-              <w:right w:val="single" w:sz="4" w:space="0" w:color="auto"/>
-            </w:tcBorders>
-          </w:tcPr>
-          <w:p>
-            <w:pPr>
-              <w:spacing w:after="0" w:line="240" w:lineRule="auto"/>
-            </w:pPr>
-          </w:p>
-        </w:tc>
-        <w:tc>
-          <w:tcPr>
-            <w:tcW w:w="1042" w:type="pct"/>
-            <w:tcBorders>
-              <w:top w:val="single" w:sz="4" w:space="0" w:color="auto"/>
-              <w:left w:val="single" w:sz="4" w:space="0" w:color="auto"/>
-              <w:bottom w:val="single" w:sz="4" w:space="0" w:color="auto"/>
-              <w:right w:val="single" w:sz="4" w:space="0" w:color="auto"/>
-            </w:tcBorders>
-          </w:tcPr>
-          <w:p>
-            <w:pPr>
-              <w:spacing w:after="0" w:line="240" w:lineRule="auto"/>
-            </w:pPr>
-          </w:p>
-        </w:tc>
-        <w:tc>
-          <w:tcPr>
-            <w:tcW w:w="1333" w:type="pct"/>
+            <w:tcW w:w="441" w:type="pct"/>
+            <w:tcBorders>
+              <w:top w:val="single" w:sz="4" w:space="0" w:color="auto"/>
+              <w:left w:val="single" w:sz="4" w:space="0" w:color="auto"/>
+              <w:bottom w:val="single" w:sz="4" w:space="0" w:color="auto"/>
+              <w:right w:val="single" w:sz="4" w:space="0" w:color="auto"/>
+            </w:tcBorders>
+          </w:tcPr>
+          <w:p>
+            <w:pPr>
+              <w:spacing w:after="0" w:line="240" w:lineRule="auto"/>
+            </w:pPr>
+          </w:p>
+        </w:tc>
+        <w:tc>
+          <w:tcPr>
+            <w:tcW w:w="535" w:type="pct"/>
+            <w:tcBorders>
+              <w:top w:val="single" w:sz="4" w:space="0" w:color="auto"/>
+              <w:left w:val="single" w:sz="4" w:space="0" w:color="auto"/>
+              <w:bottom w:val="single" w:sz="4" w:space="0" w:color="auto"/>
+              <w:right w:val="single" w:sz="4" w:space="0" w:color="auto"/>
+            </w:tcBorders>
+          </w:tcPr>
+          <w:p>
+            <w:pPr>
+              <w:spacing w:after="0" w:line="240" w:lineRule="auto"/>
+            </w:pPr>
+          </w:p>
+        </w:tc>
+        <w:tc>
+          <w:tcPr>
+            <w:tcW w:w="746" w:type="pct"/>
+            <w:tcBorders>
+              <w:top w:val="single" w:sz="4" w:space="0" w:color="auto"/>
+              <w:left w:val="single" w:sz="4" w:space="0" w:color="auto"/>
+              <w:bottom w:val="single" w:sz="4" w:space="0" w:color="auto"/>
+              <w:right w:val="single" w:sz="4" w:space="0" w:color="auto"/>
+            </w:tcBorders>
+          </w:tcPr>
+          <w:p>
+            <w:pPr>
+              <w:spacing w:after="0" w:line="240" w:lineRule="auto"/>
+            </w:pPr>
+          </w:p>
+        </w:tc>
+        <w:tc>
+          <w:tcPr>
+            <w:tcW w:w="1231" w:type="pct"/>
+            <w:tcBorders>
+              <w:top w:val="single" w:sz="4" w:space="0" w:color="auto"/>
+              <w:left w:val="single" w:sz="4" w:space="0" w:color="auto"/>
+              <w:bottom w:val="single" w:sz="4" w:space="0" w:color="auto"/>
+              <w:right w:val="single" w:sz="4" w:space="0" w:color="auto"/>
+            </w:tcBorders>
+          </w:tcPr>
+          <w:p>
+            <w:pPr>
+              <w:spacing w:after="0" w:line="240" w:lineRule="auto"/>
+            </w:pPr>
+          </w:p>
+        </w:tc>
+        <w:tc>
+          <w:tcPr>
+            <w:tcW w:w="2047" w:type="pct"/>
             <w:tcBorders>
               <w:top w:val="single" w:sz="4" w:space="0" w:color="auto"/>
               <w:left w:val="single" w:sz="4" w:space="0" w:color="auto"/>
@@ -1213,71 +1298,71 @@
       <w:tr>
         <w:tc>
           <w:tcPr>
-            <w:tcW w:w="307" w:type="pct"/>
-            <w:tcBorders>
-              <w:top w:val="single" w:sz="4" w:space="0" w:color="auto"/>
-              <w:left w:val="single" w:sz="4" w:space="0" w:color="auto"/>
-              <w:bottom w:val="single" w:sz="4" w:space="0" w:color="auto"/>
-              <w:right w:val="single" w:sz="4" w:space="0" w:color="auto"/>
-            </w:tcBorders>
-          </w:tcPr>
-          <w:p>
-            <w:pPr>
-              <w:spacing w:after="0" w:line="240" w:lineRule="auto"/>
-            </w:pPr>
-          </w:p>
-        </w:tc>
-        <w:tc>
-          <w:tcPr>
-            <w:tcW w:w="569" w:type="pct"/>
-            <w:tcBorders>
-              <w:top w:val="single" w:sz="4" w:space="0" w:color="auto"/>
-              <w:left w:val="single" w:sz="4" w:space="0" w:color="auto"/>
-              <w:bottom w:val="single" w:sz="4" w:space="0" w:color="auto"/>
-              <w:right w:val="single" w:sz="4" w:space="0" w:color="auto"/>
-            </w:tcBorders>
-          </w:tcPr>
-          <w:p>
-            <w:pPr>
-              <w:spacing w:after="0" w:line="240" w:lineRule="auto"/>
-            </w:pPr>
-          </w:p>
-        </w:tc>
-        <w:tc>
-          <w:tcPr>
-            <w:tcW w:w="1749" w:type="pct"/>
-            <w:tcBorders>
-              <w:top w:val="single" w:sz="4" w:space="0" w:color="auto"/>
-              <w:left w:val="single" w:sz="4" w:space="0" w:color="auto"/>
-              <w:bottom w:val="single" w:sz="4" w:space="0" w:color="auto"/>
-              <w:right w:val="single" w:sz="4" w:space="0" w:color="auto"/>
-            </w:tcBorders>
-          </w:tcPr>
-          <w:p>
-            <w:pPr>
-              <w:spacing w:after="0" w:line="240" w:lineRule="auto"/>
-            </w:pPr>
-          </w:p>
-        </w:tc>
-        <w:tc>
-          <w:tcPr>
-            <w:tcW w:w="1042" w:type="pct"/>
-            <w:tcBorders>
-              <w:top w:val="single" w:sz="4" w:space="0" w:color="auto"/>
-              <w:left w:val="single" w:sz="4" w:space="0" w:color="auto"/>
-              <w:bottom w:val="single" w:sz="4" w:space="0" w:color="auto"/>
-              <w:right w:val="single" w:sz="4" w:space="0" w:color="auto"/>
-            </w:tcBorders>
-          </w:tcPr>
-          <w:p>
-            <w:pPr>
-              <w:spacing w:after="0" w:line="240" w:lineRule="auto"/>
-            </w:pPr>
-          </w:p>
-        </w:tc>
-        <w:tc>
-          <w:tcPr>
-            <w:tcW w:w="1333" w:type="pct"/>
+            <w:tcW w:w="441" w:type="pct"/>
+            <w:tcBorders>
+              <w:top w:val="single" w:sz="4" w:space="0" w:color="auto"/>
+              <w:left w:val="single" w:sz="4" w:space="0" w:color="auto"/>
+              <w:bottom w:val="single" w:sz="4" w:space="0" w:color="auto"/>
+              <w:right w:val="single" w:sz="4" w:space="0" w:color="auto"/>
+            </w:tcBorders>
+          </w:tcPr>
+          <w:p>
+            <w:pPr>
+              <w:spacing w:after="0" w:line="240" w:lineRule="auto"/>
+            </w:pPr>
+          </w:p>
+        </w:tc>
+        <w:tc>
+          <w:tcPr>
+            <w:tcW w:w="535" w:type="pct"/>
+            <w:tcBorders>
+              <w:top w:val="single" w:sz="4" w:space="0" w:color="auto"/>
+              <w:left w:val="single" w:sz="4" w:space="0" w:color="auto"/>
+              <w:bottom w:val="single" w:sz="4" w:space="0" w:color="auto"/>
+              <w:right w:val="single" w:sz="4" w:space="0" w:color="auto"/>
+            </w:tcBorders>
+          </w:tcPr>
+          <w:p>
+            <w:pPr>
+              <w:spacing w:after="0" w:line="240" w:lineRule="auto"/>
+            </w:pPr>
+          </w:p>
+        </w:tc>
+        <w:tc>
+          <w:tcPr>
+            <w:tcW w:w="746" w:type="pct"/>
+            <w:tcBorders>
+              <w:top w:val="single" w:sz="4" w:space="0" w:color="auto"/>
+              <w:left w:val="single" w:sz="4" w:space="0" w:color="auto"/>
+              <w:bottom w:val="single" w:sz="4" w:space="0" w:color="auto"/>
+              <w:right w:val="single" w:sz="4" w:space="0" w:color="auto"/>
+            </w:tcBorders>
+          </w:tcPr>
+          <w:p>
+            <w:pPr>
+              <w:spacing w:after="0" w:line="240" w:lineRule="auto"/>
+            </w:pPr>
+          </w:p>
+        </w:tc>
+        <w:tc>
+          <w:tcPr>
+            <w:tcW w:w="1231" w:type="pct"/>
+            <w:tcBorders>
+              <w:top w:val="single" w:sz="4" w:space="0" w:color="auto"/>
+              <w:left w:val="single" w:sz="4" w:space="0" w:color="auto"/>
+              <w:bottom w:val="single" w:sz="4" w:space="0" w:color="auto"/>
+              <w:right w:val="single" w:sz="4" w:space="0" w:color="auto"/>
+            </w:tcBorders>
+          </w:tcPr>
+          <w:p>
+            <w:pPr>
+              <w:spacing w:after="0" w:line="240" w:lineRule="auto"/>
+            </w:pPr>
+          </w:p>
+        </w:tc>
+        <w:tc>
+          <w:tcPr>
+            <w:tcW w:w="2047" w:type="pct"/>
             <w:tcBorders>
               <w:top w:val="single" w:sz="4" w:space="0" w:color="auto"/>
               <w:left w:val="single" w:sz="4" w:space="0" w:color="auto"/>

</xml_diff>